<commit_message>
file file keperluan sidang telah di tambahkan
</commit_message>
<xml_diff>
--- a/dokumen bukti/Format Surat Serah Terima Aplikasi.docx
+++ b/dokumen bukti/Format Surat Serah Terima Aplikasi.docx
@@ -282,64 +282,6 @@
         </w:rPr>
         <w:t xml:space="preserve"> </w:t>
       </w:r>
-      <w:proofErr w:type="spellStart"/>
-      <w:r>
-        <w:rPr>
-          <w:bCs/>
-          <w:sz w:val="20"/>
-          <w:lang w:val="en-US"/>
-        </w:rPr>
-        <w:t>Sket</w:t>
-      </w:r>
-      <w:proofErr w:type="spellEnd"/>
-      <w:r>
-        <w:rPr>
-          <w:bCs/>
-          <w:sz w:val="20"/>
-          <w:lang w:val="en-US"/>
-        </w:rPr>
-        <w:t>/</w:t>
-      </w:r>
-      <w:r>
-        <w:rPr>
-          <w:bCs/>
-          <w:sz w:val="20"/>
-          <w:lang w:val="en-US"/>
-        </w:rPr>
-        <w:t>27</w:t>
-      </w:r>
-      <w:r>
-        <w:rPr>
-          <w:bCs/>
-          <w:sz w:val="20"/>
-          <w:lang w:val="en-US"/>
-        </w:rPr>
-        <w:t>/V</w:t>
-      </w:r>
-      <w:r>
-        <w:rPr>
-          <w:bCs/>
-          <w:sz w:val="20"/>
-          <w:lang w:val="en-US"/>
-        </w:rPr>
-        <w:t>I</w:t>
-      </w:r>
-      <w:r>
-        <w:rPr>
-          <w:bCs/>
-          <w:sz w:val="20"/>
-          <w:lang w:val="en-US"/>
-        </w:rPr>
-        <w:t>/</w:t>
-      </w:r>
-      <w:r>
-        <w:rPr>
-          <w:bCs/>
-          <w:sz w:val="20"/>
-          <w:lang w:val="en-US"/>
-        </w:rPr>
-        <w:t>2024</w:t>
-      </w:r>
     </w:p>
     <w:p>
       <w:pPr>
@@ -402,20 +344,18 @@
         </w:rPr>
         <w:t xml:space="preserve"> tanggal </w:t>
       </w:r>
-      <w:proofErr w:type="spellStart"/>
       <w:r>
         <w:rPr>
           <w:spacing w:val="-1"/>
           <w:lang w:val="en-US"/>
         </w:rPr>
-        <w:t>Dua</w:t>
-      </w:r>
-      <w:proofErr w:type="spellEnd"/>
+        <w:t>Satu</w:t>
+      </w:r>
       <w:r>
         <w:rPr>
           <w:spacing w:val="-1"/>
         </w:rPr>
-        <w:t xml:space="preserve"> </w:t>
+        <w:t xml:space="preserve"> bulan </w:t>
       </w:r>
       <w:proofErr w:type="spellStart"/>
       <w:r>
@@ -423,22 +363,21 @@
           <w:spacing w:val="-1"/>
           <w:lang w:val="en-US"/>
         </w:rPr>
-        <w:t>Empat</w:t>
-      </w:r>
-      <w:proofErr w:type="spellEnd"/>
-      <w:r>
-        <w:rPr>
-          <w:spacing w:val="-1"/>
-        </w:rPr>
-        <w:t xml:space="preserve"> bulan </w:t>
-      </w:r>
-      <w:proofErr w:type="spellStart"/>
+        <w:t>Ju</w:t>
+      </w:r>
       <w:r>
         <w:rPr>
           <w:spacing w:val="-1"/>
           <w:lang w:val="en-US"/>
         </w:rPr>
-        <w:t>Juni</w:t>
+        <w:t>l</w:t>
+      </w:r>
+      <w:r>
+        <w:rPr>
+          <w:spacing w:val="-1"/>
+          <w:lang w:val="en-US"/>
+        </w:rPr>
+        <w:t>i</w:t>
       </w:r>
       <w:proofErr w:type="spellEnd"/>
       <w:r>
@@ -1655,12 +1594,28 @@
         <w:t xml:space="preserve"> </w:t>
       </w:r>
       <w:r>
-        <w:t>Sket/27/VI/2024</w:t>
-      </w:r>
-      <w:r>
-        <w:rPr>
+        <w:rPr>
+          <w:highlight w:val="yellow"/>
+        </w:rPr>
+        <w:t>Sket/27/</w:t>
+      </w:r>
+      <w:r>
+        <w:rPr>
+          <w:highlight w:val="yellow"/>
           <w:lang w:val="en-US"/>
         </w:rPr>
+        <w:t>VII</w:t>
+      </w:r>
+      <w:r>
+        <w:rPr>
+          <w:highlight w:val="yellow"/>
+        </w:rPr>
+        <w:t>/2024</w:t>
+      </w:r>
+      <w:r>
+        <w:rPr>
+          <w:lang w:val="en-US"/>
+        </w:rPr>
         <w:t xml:space="preserve"> </w:t>
       </w:r>
       <w:proofErr w:type="spellStart"/>
@@ -1675,14 +1630,38 @@
         <w:rPr>
           <w:lang w:val="en-US"/>
         </w:rPr>
-        <w:t xml:space="preserve"> 24 </w:t>
+        <w:t xml:space="preserve"> </w:t>
+      </w:r>
+      <w:r>
+        <w:rPr>
+          <w:lang w:val="en-US"/>
+        </w:rPr>
+        <w:t>1</w:t>
+      </w:r>
+      <w:r>
+        <w:rPr>
+          <w:lang w:val="en-US"/>
+        </w:rPr>
+        <w:t xml:space="preserve"> </w:t>
       </w:r>
       <w:proofErr w:type="spellStart"/>
       <w:r>
         <w:rPr>
           <w:lang w:val="en-US"/>
         </w:rPr>
-        <w:t>Juni</w:t>
+        <w:t>Ju</w:t>
+      </w:r>
+      <w:r>
+        <w:rPr>
+          <w:lang w:val="en-US"/>
+        </w:rPr>
+        <w:t>l</w:t>
+      </w:r>
+      <w:r>
+        <w:rPr>
+          <w:lang w:val="en-US"/>
+        </w:rPr>
+        <w:t>i</w:t>
       </w:r>
       <w:proofErr w:type="spellEnd"/>
       <w:r>
@@ -3345,24 +3324,6 @@
                 <w:lang w:val="en-US"/>
               </w:rPr>
             </w:pPr>
-            <w:proofErr w:type="spellStart"/>
-            <w:r>
-              <w:rPr>
-                <w:sz w:val="24"/>
-                <w:szCs w:val="24"/>
-                <w:lang w:val="en-US"/>
-              </w:rPr>
-              <w:t>Sket</w:t>
-            </w:r>
-            <w:proofErr w:type="spellEnd"/>
-            <w:r>
-              <w:rPr>
-                <w:sz w:val="24"/>
-                <w:szCs w:val="24"/>
-                <w:lang w:val="en-US"/>
-              </w:rPr>
-              <w:t>/27/VI/2024</w:t>
-            </w:r>
           </w:p>
         </w:tc>
       </w:tr>
@@ -3436,8 +3397,31 @@
               <w:rPr>
                 <w:sz w:val="24"/>
                 <w:szCs w:val="24"/>
-              </w:rPr>
-              <w:t>24 Juni 2024</w:t>
+                <w:lang w:val="en-US"/>
+              </w:rPr>
+              <w:t>1</w:t>
+            </w:r>
+            <w:r>
+              <w:rPr>
+                <w:sz w:val="24"/>
+                <w:szCs w:val="24"/>
+              </w:rPr>
+              <w:t xml:space="preserve"> Ju</w:t>
+            </w:r>
+            <w:r>
+              <w:rPr>
+                <w:sz w:val="24"/>
+                <w:szCs w:val="24"/>
+                <w:lang w:val="en-US"/>
+              </w:rPr>
+              <w:t>l</w:t>
+            </w:r>
+            <w:r>
+              <w:rPr>
+                <w:sz w:val="24"/>
+                <w:szCs w:val="24"/>
+              </w:rPr>
+              <w:t>i 2024</w:t>
             </w:r>
           </w:p>
         </w:tc>
@@ -4909,49 +4893,7 @@
       </w:r>
     </w:p>
     <w:p/>
-    <w:p>
-      <w:r>
-        <w:rPr>
-          <w:noProof/>
-          <w:lang w:val="en-US"/>
-        </w:rPr>
-        <w:drawing>
-          <wp:inline distT="0" distB="0" distL="0" distR="0" wp14:anchorId="4625D94D" wp14:editId="2F60B9DB">
-            <wp:extent cx="6108676" cy="3562350"/>
-            <wp:effectExtent l="0" t="0" r="6985" b="0"/>
-            <wp:docPr id="2" name="Picture 2"/>
-            <wp:cNvGraphicFramePr>
-              <a:graphicFrameLocks xmlns:a="http://schemas.openxmlformats.org/drawingml/2006/main" noChangeAspect="1"/>
-            </wp:cNvGraphicFramePr>
-            <a:graphic xmlns:a="http://schemas.openxmlformats.org/drawingml/2006/main">
-              <a:graphicData uri="http://schemas.openxmlformats.org/drawingml/2006/picture">
-                <pic:pic xmlns:pic="http://schemas.openxmlformats.org/drawingml/2006/picture">
-                  <pic:nvPicPr>
-                    <pic:cNvPr id="1" name=""/>
-                    <pic:cNvPicPr/>
-                  </pic:nvPicPr>
-                  <pic:blipFill>
-                    <a:blip r:embed="rId10"/>
-                    <a:stretch>
-                      <a:fillRect/>
-                    </a:stretch>
-                  </pic:blipFill>
-                  <pic:spPr>
-                    <a:xfrm>
-                      <a:off x="0" y="0"/>
-                      <a:ext cx="6120559" cy="3569280"/>
-                    </a:xfrm>
-                    <a:prstGeom prst="rect">
-                      <a:avLst/>
-                    </a:prstGeom>
-                  </pic:spPr>
-                </pic:pic>
-              </a:graphicData>
-            </a:graphic>
-          </wp:inline>
-        </w:drawing>
-      </w:r>
-    </w:p>
+    <w:p/>
     <w:p/>
     <w:p/>
     <w:p/>
@@ -5386,6 +5328,7 @@
     <w:lsdException w:name="HTML Sample" w:semiHidden="1" w:unhideWhenUsed="1"/>
     <w:lsdException w:name="HTML Typewriter" w:semiHidden="1" w:unhideWhenUsed="1"/>
     <w:lsdException w:name="HTML Variable" w:semiHidden="1" w:unhideWhenUsed="1"/>
+    <w:lsdException w:name="Normal Table" w:semiHidden="1" w:unhideWhenUsed="1"/>
     <w:lsdException w:name="annotation subject" w:semiHidden="1" w:unhideWhenUsed="1"/>
     <w:lsdException w:name="No List" w:semiHidden="1" w:unhideWhenUsed="1"/>
     <w:lsdException w:name="Outline List 1" w:semiHidden="1" w:unhideWhenUsed="1"/>
@@ -5428,8 +5371,11 @@
     <w:lsdException w:name="Table Contemporary" w:semiHidden="1" w:unhideWhenUsed="1"/>
     <w:lsdException w:name="Table Elegant" w:semiHidden="1" w:unhideWhenUsed="1"/>
     <w:lsdException w:name="Table Professional" w:semiHidden="1" w:unhideWhenUsed="1"/>
+    <w:lsdException w:name="Table Subtle 1" w:semiHidden="1" w:unhideWhenUsed="1"/>
     <w:lsdException w:name="Table Subtle 2" w:semiHidden="1" w:unhideWhenUsed="1"/>
     <w:lsdException w:name="Table Web 1" w:semiHidden="1" w:unhideWhenUsed="1"/>
+    <w:lsdException w:name="Table Web 2" w:semiHidden="1" w:unhideWhenUsed="1"/>
+    <w:lsdException w:name="Table Web 3" w:semiHidden="1" w:unhideWhenUsed="1"/>
     <w:lsdException w:name="Balloon Text" w:semiHidden="1" w:unhideWhenUsed="1"/>
     <w:lsdException w:name="Table Grid" w:uiPriority="39"/>
     <w:lsdException w:name="Table Theme" w:semiHidden="1" w:unhideWhenUsed="1"/>

</xml_diff>